<commit_message>
Mineração de dados 1
</commit_message>
<xml_diff>
--- a/python_files/Mineração de dados/Insight - Greeneye.docx
+++ b/python_files/Mineração de dados/Insight - Greeneye.docx
@@ -105,7 +105,7 @@
         <w:t xml:space="preserve"> - 1h10</w:t>
       </w:r>
     </w:p>
-    <w:p xmlns:wp14="http://schemas.microsoft.com/office/word/2010/wordml" wp14:textId="74E8F2CB">
+    <w:p xmlns:wp14="http://schemas.microsoft.com/office/word/2010/wordml" wp14:textId="7D0E6058">
       <w:pPr>
         <w:pStyle w:val="Normal"/>
         <w:ind w:left="0"/>
@@ -114,12 +114,28 @@
           <w:bCs w:val="1"/>
         </w:rPr>
       </w:pPr>
-      <w:r>
-        <w:rPr>
-          <w:b w:val="1"/>
-          <w:bCs w:val="1"/>
-        </w:rPr>
-        <w:t>Exemplo 1</w:t>
+      <w:proofErr w:type="spellStart"/>
+      <w:r>
+        <w:rPr>
+          <w:b w:val="1"/>
+          <w:bCs w:val="1"/>
+        </w:rPr>
+        <w:t>Exemplo</w:t>
+      </w:r>
+      <w:proofErr w:type="spellEnd"/>
+      <w:r>
+        <w:rPr>
+          <w:b w:val="1"/>
+          <w:bCs w:val="1"/>
+        </w:rPr>
+        <w:t xml:space="preserve"> 1</w:t>
+      </w:r>
+      <w:r>
+        <w:rPr>
+          <w:b w:val="1"/>
+          <w:bCs w:val="1"/>
+        </w:rPr>
+        <w:t xml:space="preserve"> – CPU &amp; Memória RAM</w:t>
       </w:r>
     </w:p>
     <w:p xmlns:wp14="http://schemas.microsoft.com/office/word/2010/wordml" wp14:textId="4FD9A089">
@@ -128,7 +144,7 @@
       </w:pPr>
       <w:r>
         <w:drawing>
-          <wp:inline xmlns:wp14="http://schemas.microsoft.com/office/word/2010/wordprocessingDrawing" wp14:editId="2605E449" wp14:anchorId="4EAE0C29">
+          <wp:inline xmlns:wp14="http://schemas.microsoft.com/office/word/2010/wordprocessingDrawing" wp14:editId="52E2FA45" wp14:anchorId="4EAE0C29">
             <wp:extent cx="5957740" cy="3638550"/>
             <wp:effectExtent l="0" t="0" r="0" b="0"/>
             <wp:docPr id="1132695319" name="" title=""/>
@@ -143,7 +159,7 @@
                     <pic:cNvPicPr/>
                   </pic:nvPicPr>
                   <pic:blipFill>
-                    <a:blip r:embed="Redeffa320bf843a8">
+                    <a:blip r:embed="R749c345bdf9d40be">
                       <a:extLst>
                         <a:ext xmlns:a="http://schemas.openxmlformats.org/drawingml/2006/main" uri="{28A0092B-C50C-407E-A947-70E740481C1C}">
                           <a14:useLocalDpi val="0"/>
@@ -174,7 +190,7 @@
       </w:r>
       <w:r>
         <w:drawing>
-          <wp:inline xmlns:wp14="http://schemas.microsoft.com/office/word/2010/wordprocessingDrawing" wp14:editId="73181619" wp14:anchorId="7576F093">
+          <wp:inline xmlns:wp14="http://schemas.microsoft.com/office/word/2010/wordprocessingDrawing" wp14:editId="585C0BAE" wp14:anchorId="7576F093">
             <wp:extent cx="5962650" cy="608687"/>
             <wp:effectExtent l="0" t="0" r="0" b="0"/>
             <wp:docPr id="897785304" name="" title=""/>
@@ -189,7 +205,7 @@
                     <pic:cNvPicPr/>
                   </pic:nvPicPr>
                   <pic:blipFill>
-                    <a:blip r:embed="R5aa91532b23641e9">
+                    <a:blip r:embed="R80867a7cdc634c9d">
                       <a:extLst>
                         <a:ext xmlns:a="http://schemas.openxmlformats.org/drawingml/2006/main" uri="{28A0092B-C50C-407E-A947-70E740481C1C}">
                           <a14:useLocalDpi val="0"/>
@@ -776,7 +792,15 @@
       <w:proofErr w:type="spellEnd"/>
       <w:r>
         <w:rPr/>
-        <w:t xml:space="preserve"> necessidade  de </w:t>
+        <w:t xml:space="preserve"> </w:t>
+      </w:r>
+      <w:r>
+        <w:rPr/>
+        <w:t>necessidade</w:t>
+      </w:r>
+      <w:r>
+        <w:rPr/>
+        <w:t xml:space="preserve">  de </w:t>
       </w:r>
       <w:proofErr w:type="spellStart"/>
       <w:r>
@@ -836,11 +860,409 @@
       <w:proofErr w:type="spellEnd"/>
       <w:r>
         <w:rPr/>
-        <w:t xml:space="preserve"> inutilizada.</w:t>
-      </w:r>
-      <w:r>
-        <w:rPr/>
-        <w:t xml:space="preserve"> </w:t>
+        <w:t xml:space="preserve"> </w:t>
+      </w:r>
+      <w:proofErr w:type="spellStart"/>
+      <w:r>
+        <w:rPr/>
+        <w:t>inutilizada</w:t>
+      </w:r>
+      <w:proofErr w:type="spellEnd"/>
+      <w:r>
+        <w:rPr/>
+        <w:t>.</w:t>
+      </w:r>
+      <w:r>
+        <w:rPr/>
+        <w:t xml:space="preserve"> </w:t>
+      </w:r>
+    </w:p>
+    <w:p>
+      <w:pPr>
+        <w:pStyle w:val="Normal"/>
+        <w:rPr>
+          <w:b w:val="1"/>
+          <w:bCs w:val="1"/>
+        </w:rPr>
+      </w:pPr>
+      <w:r>
+        <w:rPr>
+          <w:b w:val="1"/>
+          <w:bCs w:val="1"/>
+        </w:rPr>
+        <w:t xml:space="preserve">Coleta </w:t>
+      </w:r>
+      <w:proofErr w:type="spellStart"/>
+      <w:r>
+        <w:rPr>
+          <w:b w:val="1"/>
+          <w:bCs w:val="1"/>
+        </w:rPr>
+        <w:t>em</w:t>
+      </w:r>
+      <w:proofErr w:type="spellEnd"/>
+      <w:r>
+        <w:rPr>
+          <w:b w:val="1"/>
+          <w:bCs w:val="1"/>
+        </w:rPr>
+        <w:t xml:space="preserve"> </w:t>
+      </w:r>
+      <w:proofErr w:type="spellStart"/>
+      <w:r>
+        <w:rPr>
+          <w:b w:val="1"/>
+          <w:bCs w:val="1"/>
+        </w:rPr>
+        <w:t>duas</w:t>
+      </w:r>
+      <w:proofErr w:type="spellEnd"/>
+      <w:r>
+        <w:rPr>
+          <w:b w:val="1"/>
+          <w:bCs w:val="1"/>
+        </w:rPr>
+        <w:t xml:space="preserve"> </w:t>
+      </w:r>
+      <w:proofErr w:type="spellStart"/>
+      <w:r>
+        <w:rPr>
+          <w:b w:val="1"/>
+          <w:bCs w:val="1"/>
+        </w:rPr>
+        <w:t>minutagens</w:t>
+      </w:r>
+      <w:proofErr w:type="spellEnd"/>
+      <w:r>
+        <w:rPr>
+          <w:b w:val="1"/>
+          <w:bCs w:val="1"/>
+        </w:rPr>
+        <w:t xml:space="preserve"> </w:t>
+      </w:r>
+      <w:proofErr w:type="spellStart"/>
+      <w:r>
+        <w:rPr>
+          <w:b w:val="1"/>
+          <w:bCs w:val="1"/>
+        </w:rPr>
+        <w:t>diferentes</w:t>
+      </w:r>
+      <w:proofErr w:type="spellEnd"/>
+      <w:r>
+        <w:rPr>
+          <w:b w:val="1"/>
+          <w:bCs w:val="1"/>
+        </w:rPr>
+        <w:t xml:space="preserve"> (3 e 5 </w:t>
+      </w:r>
+      <w:proofErr w:type="spellStart"/>
+      <w:r>
+        <w:rPr>
+          <w:b w:val="1"/>
+          <w:bCs w:val="1"/>
+        </w:rPr>
+        <w:t>minutos</w:t>
+      </w:r>
+      <w:proofErr w:type="spellEnd"/>
+      <w:r>
+        <w:rPr>
+          <w:b w:val="1"/>
+          <w:bCs w:val="1"/>
+        </w:rPr>
+        <w:t>) - 1h10</w:t>
+      </w:r>
+    </w:p>
+    <w:p>
+      <w:pPr>
+        <w:pStyle w:val="Normal"/>
+        <w:ind w:left="0"/>
+        <w:rPr>
+          <w:b w:val="1"/>
+          <w:bCs w:val="1"/>
+        </w:rPr>
+      </w:pPr>
+      <w:proofErr w:type="spellStart"/>
+      <w:r>
+        <w:rPr>
+          <w:b w:val="1"/>
+          <w:bCs w:val="1"/>
+        </w:rPr>
+        <w:t>Exemplo</w:t>
+      </w:r>
+      <w:proofErr w:type="spellEnd"/>
+      <w:r>
+        <w:rPr>
+          <w:b w:val="1"/>
+          <w:bCs w:val="1"/>
+        </w:rPr>
+        <w:t xml:space="preserve"> 1.1 - CPU</w:t>
+      </w:r>
+    </w:p>
+    <w:p>
+      <w:pPr>
+        <w:pStyle w:val="Normal"/>
+        <w:ind w:left="0"/>
+        <w:jc w:val="both"/>
+      </w:pPr>
+    </w:p>
+    <w:p>
+      <w:pPr>
+        <w:pStyle w:val="Normal"/>
+        <w:ind w:left="0"/>
+        <w:jc w:val="both"/>
+      </w:pPr>
+      <w:r>
+        <w:drawing>
+          <wp:inline wp14:editId="28F1FCB6" wp14:anchorId="0F281C90">
+            <wp:extent cx="5956041" cy="3648075"/>
+            <wp:effectExtent l="0" t="0" r="0" b="0"/>
+            <wp:docPr id="2106337964" name="" title=""/>
+            <wp:cNvGraphicFramePr>
+              <a:graphicFrameLocks noChangeAspect="1"/>
+            </wp:cNvGraphicFramePr>
+            <a:graphic>
+              <a:graphicData uri="http://schemas.openxmlformats.org/drawingml/2006/picture">
+                <pic:pic>
+                  <pic:nvPicPr>
+                    <pic:cNvPr id="0" name=""/>
+                    <pic:cNvPicPr/>
+                  </pic:nvPicPr>
+                  <pic:blipFill>
+                    <a:blip r:embed="R437908e2629a4ab5">
+                      <a:extLst>
+                        <a:ext xmlns:a="http://schemas.openxmlformats.org/drawingml/2006/main" uri="{28A0092B-C50C-407E-A947-70E740481C1C}">
+                          <a14:useLocalDpi val="0"/>
+                        </a:ext>
+                      </a:extLst>
+                    </a:blip>
+                    <a:stretch>
+                      <a:fillRect/>
+                    </a:stretch>
+                  </pic:blipFill>
+                  <pic:spPr>
+                    <a:xfrm>
+                      <a:off x="0" y="0"/>
+                      <a:ext cx="5956041" cy="3648075"/>
+                    </a:xfrm>
+                    <a:prstGeom prst="rect">
+                      <a:avLst/>
+                    </a:prstGeom>
+                  </pic:spPr>
+                </pic:pic>
+              </a:graphicData>
+            </a:graphic>
+          </wp:inline>
+        </w:drawing>
+      </w:r>
+    </w:p>
+    <w:p>
+      <w:pPr>
+        <w:pStyle w:val="Normal"/>
+        <w:ind w:left="0"/>
+        <w:jc w:val="both"/>
+      </w:pPr>
+    </w:p>
+    <w:p>
+      <w:pPr>
+        <w:pStyle w:val="Normal"/>
+        <w:rPr>
+          <w:b w:val="1"/>
+          <w:bCs w:val="1"/>
+        </w:rPr>
+      </w:pPr>
+      <w:r>
+        <w:rPr>
+          <w:b w:val="1"/>
+          <w:bCs w:val="1"/>
+        </w:rPr>
+        <w:t xml:space="preserve">Coleta </w:t>
+      </w:r>
+      <w:proofErr w:type="spellStart"/>
+      <w:r>
+        <w:rPr>
+          <w:b w:val="1"/>
+          <w:bCs w:val="1"/>
+        </w:rPr>
+        <w:t>em</w:t>
+      </w:r>
+      <w:proofErr w:type="spellEnd"/>
+      <w:r>
+        <w:rPr>
+          <w:b w:val="1"/>
+          <w:bCs w:val="1"/>
+        </w:rPr>
+        <w:t xml:space="preserve"> </w:t>
+      </w:r>
+      <w:proofErr w:type="spellStart"/>
+      <w:r>
+        <w:rPr>
+          <w:b w:val="1"/>
+          <w:bCs w:val="1"/>
+        </w:rPr>
+        <w:t>duas</w:t>
+      </w:r>
+      <w:proofErr w:type="spellEnd"/>
+      <w:r>
+        <w:rPr>
+          <w:b w:val="1"/>
+          <w:bCs w:val="1"/>
+        </w:rPr>
+        <w:t xml:space="preserve"> </w:t>
+      </w:r>
+      <w:proofErr w:type="spellStart"/>
+      <w:r>
+        <w:rPr>
+          <w:b w:val="1"/>
+          <w:bCs w:val="1"/>
+        </w:rPr>
+        <w:t>minutagens</w:t>
+      </w:r>
+      <w:proofErr w:type="spellEnd"/>
+      <w:r>
+        <w:rPr>
+          <w:b w:val="1"/>
+          <w:bCs w:val="1"/>
+        </w:rPr>
+        <w:t xml:space="preserve"> </w:t>
+      </w:r>
+      <w:proofErr w:type="spellStart"/>
+      <w:r>
+        <w:rPr>
+          <w:b w:val="1"/>
+          <w:bCs w:val="1"/>
+        </w:rPr>
+        <w:t>diferentes</w:t>
+      </w:r>
+      <w:proofErr w:type="spellEnd"/>
+      <w:r>
+        <w:rPr>
+          <w:b w:val="1"/>
+          <w:bCs w:val="1"/>
+        </w:rPr>
+        <w:t xml:space="preserve"> (3 e 5 </w:t>
+      </w:r>
+      <w:proofErr w:type="spellStart"/>
+      <w:r>
+        <w:rPr>
+          <w:b w:val="1"/>
+          <w:bCs w:val="1"/>
+        </w:rPr>
+        <w:t>minutos</w:t>
+      </w:r>
+      <w:proofErr w:type="spellEnd"/>
+      <w:r>
+        <w:rPr>
+          <w:b w:val="1"/>
+          <w:bCs w:val="1"/>
+        </w:rPr>
+        <w:t>) - 1h10</w:t>
+      </w:r>
+    </w:p>
+    <w:p>
+      <w:pPr>
+        <w:pStyle w:val="Normal"/>
+        <w:ind w:left="0"/>
+        <w:rPr>
+          <w:b w:val="1"/>
+          <w:bCs w:val="1"/>
+        </w:rPr>
+      </w:pPr>
+      <w:proofErr w:type="spellStart"/>
+      <w:r>
+        <w:rPr>
+          <w:b w:val="1"/>
+          <w:bCs w:val="1"/>
+        </w:rPr>
+        <w:t>Exemplo</w:t>
+      </w:r>
+      <w:proofErr w:type="spellEnd"/>
+      <w:r>
+        <w:rPr>
+          <w:b w:val="1"/>
+          <w:bCs w:val="1"/>
+        </w:rPr>
+        <w:t xml:space="preserve"> 1.</w:t>
+      </w:r>
+      <w:r>
+        <w:rPr>
+          <w:b w:val="1"/>
+          <w:bCs w:val="1"/>
+        </w:rPr>
+        <w:t>2</w:t>
+      </w:r>
+      <w:r>
+        <w:rPr>
+          <w:b w:val="1"/>
+          <w:bCs w:val="1"/>
+        </w:rPr>
+        <w:t xml:space="preserve"> - </w:t>
+      </w:r>
+      <w:proofErr w:type="spellStart"/>
+      <w:r>
+        <w:rPr>
+          <w:b w:val="1"/>
+          <w:bCs w:val="1"/>
+        </w:rPr>
+        <w:t>Memória</w:t>
+      </w:r>
+      <w:proofErr w:type="spellEnd"/>
+      <w:r>
+        <w:rPr>
+          <w:b w:val="1"/>
+          <w:bCs w:val="1"/>
+        </w:rPr>
+        <w:t xml:space="preserve"> RAM</w:t>
+      </w:r>
+    </w:p>
+    <w:p>
+      <w:pPr>
+        <w:pStyle w:val="Normal"/>
+        <w:ind w:left="0"/>
+        <w:jc w:val="both"/>
+      </w:pPr>
+      <w:r>
+        <w:drawing>
+          <wp:inline wp14:editId="20AA265F" wp14:anchorId="2E608E6C">
+            <wp:extent cx="5981700" cy="3663791"/>
+            <wp:effectExtent l="0" t="0" r="0" b="0"/>
+            <wp:docPr id="2077601099" name="" title=""/>
+            <wp:cNvGraphicFramePr>
+              <a:graphicFrameLocks noChangeAspect="1"/>
+            </wp:cNvGraphicFramePr>
+            <a:graphic>
+              <a:graphicData uri="http://schemas.openxmlformats.org/drawingml/2006/picture">
+                <pic:pic>
+                  <pic:nvPicPr>
+                    <pic:cNvPr id="0" name=""/>
+                    <pic:cNvPicPr/>
+                  </pic:nvPicPr>
+                  <pic:blipFill>
+                    <a:blip r:embed="R4bf5fa9df43b4ea4">
+                      <a:extLst>
+                        <a:ext xmlns:a="http://schemas.openxmlformats.org/drawingml/2006/main" uri="{28A0092B-C50C-407E-A947-70E740481C1C}">
+                          <a14:useLocalDpi val="0"/>
+                        </a:ext>
+                      </a:extLst>
+                    </a:blip>
+                    <a:stretch>
+                      <a:fillRect/>
+                    </a:stretch>
+                  </pic:blipFill>
+                  <pic:spPr>
+                    <a:xfrm>
+                      <a:off x="0" y="0"/>
+                      <a:ext cx="5981700" cy="3663791"/>
+                    </a:xfrm>
+                    <a:prstGeom prst="rect">
+                      <a:avLst/>
+                    </a:prstGeom>
+                  </pic:spPr>
+                </pic:pic>
+              </a:graphicData>
+            </a:graphic>
+          </wp:inline>
+        </w:drawing>
       </w:r>
     </w:p>
     <w:p>

</xml_diff>